<commit_message>
Added 2 levels with guards, programmed Trap and Distraction Shuriken, and added more sound effects
</commit_message>
<xml_diff>
--- a/BLADE OF FOLLOWING_Concept Overview.docx
+++ b/BLADE OF FOLLOWING_Concept Overview.docx
@@ -10,15 +10,10 @@
         <w:t xml:space="preserve">BLADE OF FOLLOWING </w:t>
       </w:r>
       <w:r>
-        <w:t>(working title) Concept Overview</w:t>
-      </w:r>
-    </w:p>
-    <w:p>
-      <w:pPr>
-        <w:rPr>
-          <w:b/>
-        </w:rPr>
-      </w:pPr>
+        <w:t>Concept Overview</w:t>
+      </w:r>
+    </w:p>
+    <w:p>
       <w:r>
         <w:rPr>
           <w:b/>
@@ -28,6 +23,25 @@
       <w:r>
         <w:t>Puzzle</w:t>
       </w:r>
+    </w:p>
+    <w:p>
+      <w:pPr>
+        <w:rPr>
+          <w:b/>
+        </w:rPr>
+      </w:pPr>
+      <w:r>
+        <w:rPr>
+          <w:b/>
+        </w:rPr>
+        <w:t xml:space="preserve">Tags: </w:t>
+      </w:r>
+      <w:r>
+        <w:t>Puzzle, Ninja, Stealth, 2D</w:t>
+      </w:r>
+      <w:r>
+        <w:t>, Indie</w:t>
+      </w:r>
       <w:r>
         <w:rPr>
           <w:b/>
@@ -45,6 +59,9 @@
       <w:r>
         <w:t>: Windows, HTML 5</w:t>
       </w:r>
+      <w:r>
+        <w:t>, Android</w:t>
+      </w:r>
     </w:p>
     <w:p>
       <w:r>
@@ -84,8 +101,13 @@
         <w:t xml:space="preserve">  You have been </w:t>
       </w:r>
       <w:r>
-        <w:t>assigned by your master</w:t>
-      </w:r>
+        <w:t xml:space="preserve">assigned by your </w:t>
+      </w:r>
+      <w:proofErr w:type="gramStart"/>
+      <w:r>
+        <w:t>master</w:t>
+      </w:r>
+      <w:proofErr w:type="gramEnd"/>
       <w:r>
         <w:t xml:space="preserve"> </w:t>
       </w:r>
@@ -135,10 +157,13 @@
         <w:t>The game is broken up into separate levels with each level being a room containing an exit.  Gameplay involves using your magi</w:t>
       </w:r>
       <w:r>
-        <w:t xml:space="preserve">cal shuriken to activate switches, disarm traps, </w:t>
-      </w:r>
-      <w:r>
-        <w:t>disable barriers, and take out guards</w:t>
+        <w:t>cal shuriken to activate switches, disarm traps</w:t>
+      </w:r>
+      <w:r>
+        <w:t xml:space="preserve"> and</w:t>
+      </w:r>
+      <w:r>
+        <w:t xml:space="preserve"> barriers, and take out guards</w:t>
       </w:r>
       <w:r>
         <w:t>.  The player</w:t>
@@ -153,7 +178,13 @@
         <w:t>and a max number of re-directs for each shuriken.  As the player progresses through levels, he will be able to choose whether to upgrade the max number of shuriken or the max number of shuriken re-directs using Zen points.</w:t>
       </w:r>
       <w:r>
-        <w:t xml:space="preserve">  Also available are Blessings that offer powerups for your shuriken such as Slow Time, Ignite, Obfuscate, and many more.</w:t>
+        <w:t xml:space="preserve">  Also available are Blessings that offer powerups for your shuriken such as Slow Time, Ignite, Obfuscate,</w:t>
+      </w:r>
+      <w:r>
+        <w:t xml:space="preserve"> Trap, Distraction,</w:t>
+      </w:r>
+      <w:r>
+        <w:t xml:space="preserve"> and many more.</w:t>
       </w:r>
       <w:r>
         <w:t xml:space="preserve"> </w:t>
@@ -191,7 +222,19 @@
         <w:t>B</w:t>
       </w:r>
       <w:r>
-        <w:t xml:space="preserve">eautiful Feudal Japan aesthetic </w:t>
+        <w:t>eautiful</w:t>
+      </w:r>
+      <w:r>
+        <w:t xml:space="preserve"> and unique aesthetic that mixes</w:t>
+      </w:r>
+      <w:r>
+        <w:t xml:space="preserve"> Feudal Japan</w:t>
+      </w:r>
+      <w:r>
+        <w:t xml:space="preserve"> and Modern Technology</w:t>
+      </w:r>
+      <w:r>
+        <w:t xml:space="preserve"> </w:t>
       </w:r>
     </w:p>
     <w:p>
@@ -233,7 +276,7 @@
         </w:numPr>
       </w:pPr>
       <w:r>
-        <w:t>Intelligent enemies learn from your behavior as you progress</w:t>
+        <w:t>Unlock new specialized shuriken including Trap, Distraction, and many more</w:t>
       </w:r>
     </w:p>
     <w:p>
@@ -250,32 +293,34 @@
       <w:r>
         <w:t xml:space="preserve"> each catering to a different playstyle</w:t>
       </w:r>
+    </w:p>
+    <w:p>
+      <w:pPr>
+        <w:rPr>
+          <w:b/>
+        </w:rPr>
+      </w:pPr>
+    </w:p>
+    <w:p>
+      <w:r>
+        <w:rPr>
+          <w:b/>
+        </w:rPr>
+        <w:t xml:space="preserve">Similar Competitive Products: </w:t>
+      </w:r>
+      <w:r>
+        <w:t>Angry Birds</w:t>
+      </w:r>
+      <w:r>
+        <w:t>, Cat Physics, Fr</w:t>
+      </w:r>
       <w:bookmarkStart w:id="0" w:name="_GoBack"/>
       <w:bookmarkEnd w:id="0"/>
-    </w:p>
-    <w:p>
-      <w:pPr>
-        <w:rPr>
-          <w:b/>
-        </w:rPr>
-      </w:pPr>
-    </w:p>
-    <w:p>
-      <w:r>
-        <w:rPr>
-          <w:b/>
-        </w:rPr>
-        <w:t xml:space="preserve">Similar Competitive Products: </w:t>
-      </w:r>
-      <w:r>
-        <w:t>Angry Birds</w:t>
-      </w:r>
-      <w:r>
-        <w:t>, Cat Physics, Fragger</w:t>
+      <w:r>
+        <w:t>agger</w:t>
       </w:r>
     </w:p>
     <w:sectPr>
-      <w:headerReference w:type="default" r:id="rId7"/>
       <w:pgSz w:w="12240" w:h="15840"/>
       <w:pgMar w:top="1440" w:right="1440" w:bottom="1440" w:left="1440" w:header="720" w:footer="720" w:gutter="0"/>
       <w:cols w:space="720"/>
@@ -333,19 +378,6 @@
     </w:p>
   </w:footnote>
 </w:footnotes>
-</file>
-
-<file path=word/header1.xml><?xml version="1.0" encoding="utf-8"?>
-<w:hdr xmlns:wpc="http://schemas.microsoft.com/office/word/2010/wordprocessingCanvas" xmlns:cx="http://schemas.microsoft.com/office/drawing/2014/chartex" xmlns:cx1="http://schemas.microsoft.com/office/drawing/2015/9/8/chartex" xmlns:cx2="http://schemas.microsoft.com/office/drawing/2015/10/21/chartex" xmlns:cx3="http://schemas.microsoft.com/office/drawing/2016/5/9/chartex" xmlns:cx4="http://schemas.microsoft.com/office/drawing/2016/5/10/chartex" xmlns:cx5="http://schemas.microsoft.com/office/drawing/2016/5/11/chartex" xmlns:cx6="http://schemas.microsoft.com/office/drawing/2016/5/12/chartex" xmlns:cx7="http://schemas.microsoft.com/office/drawing/2016/5/13/chartex" xmlns:cx8="http://schemas.microsoft.com/office/drawing/2016/5/14/chartex" xmlns:mc="http://schemas.openxmlformats.org/markup-compatibility/2006" xmlns:aink="http://schemas.microsoft.com/office/drawing/2016/ink" xmlns:am3d="http://schemas.microsoft.com/office/drawing/2017/model3d" xmlns:o="urn:schemas-microsoft-com:office:office" xmlns:r="http://schemas.openxmlformats.org/officeDocument/2006/relationships" xmlns:m="http://schemas.openxmlformats.org/officeDocument/2006/math" xmlns:v="urn:schemas-microsoft-com:vml" xmlns:wp14="http://schemas.microsoft.com/office/word/2010/wordprocessingDrawing" xmlns:wp="http://schemas.openxmlformats.org/drawingml/2006/wordprocessingDrawing" xmlns:w10="urn:schemas-microsoft-com:office:word" xmlns:w="http://schemas.openxmlformats.org/wordprocessingml/2006/main" xmlns:w14="http://schemas.microsoft.com/office/word/2010/wordml" xmlns:w15="http://schemas.microsoft.com/office/word/2012/wordml" xmlns:w16cid="http://schemas.microsoft.com/office/word/2016/wordml/cid" xmlns:w16se="http://schemas.microsoft.com/office/word/2015/wordml/symex" xmlns:wpg="http://schemas.microsoft.com/office/word/2010/wordprocessingGroup" xmlns:wpi="http://schemas.microsoft.com/office/word/2010/wordprocessingInk" xmlns:wne="http://schemas.microsoft.com/office/word/2006/wordml" xmlns:wps="http://schemas.microsoft.com/office/word/2010/wordprocessingShape" mc:Ignorable="w14 w15 w16se w16cid wp14">
-  <w:p>
-    <w:pPr>
-      <w:pStyle w:val="Header"/>
-    </w:pPr>
-    <w:r>
-      <w:t>(Draft 1)</w:t>
-    </w:r>
-  </w:p>
-</w:hdr>
 </file>
 
 <file path=word/numbering.xml><?xml version="1.0" encoding="utf-8"?>

</xml_diff>